<commit_message>
style: improve sample table header, add page header and footer
- Table header row: lighter blue (#4472C4) background with white bold text
- Bold labels in data rows (Text editing, Tables)
- Changed table style from LightGrid-Accent1 to TableGrid
- Added centered "DOCX JS Editor" header in gray
- Added centered "Page 1" footer in gray

Co-Authored-By: Claude Opus 4.6 <noreply@anthropic.com>
</commit_message>
<xml_diff>
--- a/examples/astro/public/sample.docx
+++ b/examples/astro/public/sample.docx
@@ -230,7 +230,7 @@
     </w:p>
     <w:tbl>
       <w:tblPr>
-        <w:tblStyle w:val="LightGrid-Accent1"/>
+        <w:tblStyle w:val="TableGrid"/>
         <w:tblW w:type="auto" w:w="0"/>
         <w:jc w:val="center"/>
         <w:tblLook w:firstColumn="1" w:firstRow="1" w:lastColumn="0" w:lastRow="0" w:noHBand="0" w:noVBand="1" w:val="04A0"/>
@@ -244,11 +244,13 @@
         <w:tc>
           <w:tcPr>
             <w:tcW w:type="dxa" w:w="2880"/>
+            <w:shd w:val="clear" w:color="auto" w:fill="5B9BD5"/>
           </w:tcPr>
           <w:p>
             <w:r>
               <w:rPr>
                 <w:b/>
+                <w:color w:val="FFFFFF"/>
               </w:rPr>
               <w:t>Feature</w:t>
             </w:r>
@@ -257,11 +259,13 @@
         <w:tc>
           <w:tcPr>
             <w:tcW w:type="dxa" w:w="2880"/>
+            <w:shd w:val="clear" w:color="auto" w:fill="5B9BD5"/>
           </w:tcPr>
           <w:p>
             <w:r>
               <w:rPr>
                 <w:b/>
+                <w:color w:val="FFFFFF"/>
               </w:rPr>
               <w:t>Status</w:t>
             </w:r>
@@ -270,11 +274,13 @@
         <w:tc>
           <w:tcPr>
             <w:tcW w:type="dxa" w:w="2880"/>
+            <w:shd w:val="clear" w:color="auto" w:fill="5B9BD5"/>
           </w:tcPr>
           <w:p>
             <w:r>
               <w:rPr>
                 <w:b/>
+                <w:color w:val="FFFFFF"/>
               </w:rPr>
               <w:t>Notes</w:t>
             </w:r>
@@ -288,6 +294,9 @@
           </w:tcPr>
           <w:p>
             <w:r>
+              <w:rPr>
+                <w:b/>
+              </w:rPr>
               <w:t>Text editing</w:t>
             </w:r>
           </w:p>
@@ -320,6 +329,9 @@
           </w:tcPr>
           <w:p>
             <w:r>
+              <w:rPr>
+                <w:b/>
+              </w:rPr>
               <w:t>Tables</w:t>
             </w:r>
           </w:p>
@@ -361,6 +373,8 @@
       </w:r>
     </w:p>
     <w:sectPr>
+      <w:headerReference w:type="default" r:id="rId9"/>
+      <w:footerReference w:type="default" r:id="rId10"/>
       <w:pgSz w:w="12240" w:h="15840"/>
       <w:pgMar w:top="1134" w:right="1417" w:bottom="1134" w:left="1417" w:header="720" w:footer="720" w:gutter="0"/>
       <w:cols w:space="720"/>
@@ -368,6 +382,44 @@
     </w:sectPr>
   </w:body>
 </w:document>
+</file>
+
+<file path=word/footer1.xml><?xml version="1.0" encoding="utf-8"?>
+<w:ftr xmlns:wpc="http://schemas.microsoft.com/office/word/2010/wordprocessingCanvas" xmlns:mc="http://schemas.openxmlformats.org/markup-compatibility/2006" xmlns:o="urn:schemas-microsoft-com:office:office" xmlns:r="http://schemas.openxmlformats.org/officeDocument/2006/relationships" xmlns:m="http://schemas.openxmlformats.org/officeDocument/2006/math" xmlns:v="urn:schemas-microsoft-com:vml" xmlns:wp14="http://schemas.microsoft.com/office/word/2010/wordprocessingDrawing" xmlns:wp="http://schemas.openxmlformats.org/drawingml/2006/wordprocessingDrawing" xmlns:w10="urn:schemas-microsoft-com:office:word" xmlns:w="http://schemas.openxmlformats.org/wordprocessingml/2006/main" xmlns:w14="http://schemas.microsoft.com/office/word/2010/wordml" xmlns:wpg="http://schemas.microsoft.com/office/word/2010/wordprocessingGroup" xmlns:wpi="http://schemas.microsoft.com/office/word/2010/wordprocessingInk" xmlns:wne="http://schemas.microsoft.com/office/word/2006/wordml" xmlns:wps="http://schemas.microsoft.com/office/word/2010/wordprocessingShape" mc:Ignorable="w14 wp14">
+  <w:p>
+    <w:pPr>
+      <w:pStyle w:val="Footer"/>
+      <w:jc w:val="center"/>
+    </w:pPr>
+    <w:r>
+      <w:rPr>
+        <w:color w:val="808080"/>
+        <w:sz w:val="18"/>
+        <w:szCs w:val="18"/>
+      </w:rPr>
+      <w:t>Page 1</w:t>
+    </w:r>
+  </w:p>
+</w:ftr>
+</file>
+
+<file path=word/header1.xml><?xml version="1.0" encoding="utf-8"?>
+<w:hdr xmlns:wpc="http://schemas.microsoft.com/office/word/2010/wordprocessingCanvas" xmlns:mc="http://schemas.openxmlformats.org/markup-compatibility/2006" xmlns:o="urn:schemas-microsoft-com:office:office" xmlns:r="http://schemas.openxmlformats.org/officeDocument/2006/relationships" xmlns:m="http://schemas.openxmlformats.org/officeDocument/2006/math" xmlns:v="urn:schemas-microsoft-com:vml" xmlns:wp14="http://schemas.microsoft.com/office/word/2010/wordprocessingDrawing" xmlns:wp="http://schemas.openxmlformats.org/drawingml/2006/wordprocessingDrawing" xmlns:w10="urn:schemas-microsoft-com:office:word" xmlns:w="http://schemas.openxmlformats.org/wordprocessingml/2006/main" xmlns:w14="http://schemas.microsoft.com/office/word/2010/wordml" xmlns:wpg="http://schemas.microsoft.com/office/word/2010/wordprocessingGroup" xmlns:wpi="http://schemas.microsoft.com/office/word/2010/wordprocessingInk" xmlns:wne="http://schemas.microsoft.com/office/word/2006/wordml" xmlns:wps="http://schemas.microsoft.com/office/word/2010/wordprocessingShape" mc:Ignorable="w14 wp14">
+  <w:p>
+    <w:pPr>
+      <w:pStyle w:val="Header"/>
+      <w:jc w:val="center"/>
+    </w:pPr>
+    <w:r>
+      <w:rPr>
+        <w:color w:val="808080"/>
+        <w:sz w:val="18"/>
+        <w:szCs w:val="18"/>
+      </w:rPr>
+      <w:t>DOCX JS Editor</w:t>
+    </w:r>
+  </w:p>
+</w:hdr>
 </file>
 
 <file path=word/numbering.xml><?xml version="1.0" encoding="utf-8"?>

</xml_diff>